<commit_message>
Wireless routerek megoldva, router csere kész
</commit_message>
<xml_diff>
--- a/Wintedcorp számítógépes hálózat.docx
+++ b/Wintedcorp számítógépes hálózat.docx
@@ -10,11 +10,19 @@
           <w:b/>
         </w:rPr>
       </w:pPr>
+      <w:proofErr w:type="spellStart"/>
       <w:r>
         <w:rPr>
           <w:b/>
         </w:rPr>
-        <w:t>Wintedcorp számítógépes hálózat</w:t>
+        <w:t>Wintedcorp</w:t>
+      </w:r>
+      <w:proofErr w:type="spellEnd"/>
+      <w:r>
+        <w:rPr>
+          <w:b/>
+        </w:rPr>
+        <w:t xml:space="preserve"> számítógépes hálózat</w:t>
       </w:r>
     </w:p>
     <w:p>
@@ -23,7 +31,15 @@
         <w:jc w:val="center"/>
       </w:pPr>
       <w:r>
-        <w:t>Tervezte: Kőhalmi Péter Lajos, Czipri Gergő, Laczkó Dávid</w:t>
+        <w:t xml:space="preserve">Tervezte: Kőhalmi Péter Lajos, </w:t>
+      </w:r>
+      <w:proofErr w:type="spellStart"/>
+      <w:r>
+        <w:t>Czipri</w:t>
+      </w:r>
+      <w:proofErr w:type="spellEnd"/>
+      <w:r>
+        <w:t xml:space="preserve"> Gergő, Laczkó Dávid</w:t>
       </w:r>
     </w:p>
     <w:p>
@@ -255,13 +271,7 @@
               <w:rPr>
                 <w:sz w:val="40"/>
               </w:rPr>
-              <w:t>Gig</w:t>
-            </w:r>
-            <w:r>
-              <w:rPr>
-                <w:sz w:val="40"/>
-              </w:rPr>
-              <w:t>0/0/1</w:t>
+              <w:t>FA0/1</w:t>
             </w:r>
           </w:p>
         </w:tc>
@@ -315,13 +325,13 @@
               <w:rPr>
                 <w:sz w:val="40"/>
               </w:rPr>
-              <w:t>Gig0/0</w:t>
-            </w:r>
-            <w:r>
-              <w:rPr>
-                <w:sz w:val="40"/>
-              </w:rPr>
-              <w:t>/0</w:t>
+              <w:t>FA</w:t>
+            </w:r>
+            <w:r>
+              <w:rPr>
+                <w:sz w:val="40"/>
+              </w:rPr>
+              <w:t>0/0</w:t>
             </w:r>
           </w:p>
         </w:tc>
@@ -351,19 +361,14 @@
         <w:tc>
           <w:tcPr>
             <w:tcW w:w="3020" w:type="dxa"/>
-          </w:tcPr>
-          <w:p>
-            <w:pPr>
-              <w:rPr>
-                <w:sz w:val="40"/>
-              </w:rPr>
-            </w:pPr>
-            <w:r>
-              <w:rPr>
-                <w:sz w:val="40"/>
-              </w:rPr>
-              <w:t>SW-R1-FL1</w:t>
-            </w:r>
+            <w:vMerge/>
+          </w:tcPr>
+          <w:p>
+            <w:pPr>
+              <w:rPr>
+                <w:sz w:val="40"/>
+              </w:rPr>
+            </w:pPr>
           </w:p>
         </w:tc>
         <w:tc>
@@ -380,7 +385,7 @@
               <w:rPr>
                 <w:sz w:val="40"/>
               </w:rPr>
-              <w:t>VLAN1</w:t>
+              <w:t>ETH0/1/0</w:t>
             </w:r>
           </w:p>
         </w:tc>
@@ -398,7 +403,7 @@
               <w:rPr>
                 <w:sz w:val="40"/>
               </w:rPr>
-              <w:t>192.168.0.2 /26</w:t>
+              <w:t>192.168.0.130 /25</w:t>
             </w:r>
           </w:p>
         </w:tc>
@@ -421,6 +426,65 @@
               <w:rPr>
                 <w:sz w:val="40"/>
               </w:rPr>
+              <w:t>SW-R1-FL1</w:t>
+            </w:r>
+          </w:p>
+        </w:tc>
+        <w:tc>
+          <w:tcPr>
+            <w:tcW w:w="3021" w:type="dxa"/>
+          </w:tcPr>
+          <w:p>
+            <w:pPr>
+              <w:rPr>
+                <w:sz w:val="40"/>
+              </w:rPr>
+            </w:pPr>
+            <w:r>
+              <w:rPr>
+                <w:sz w:val="40"/>
+              </w:rPr>
+              <w:t>VLAN1</w:t>
+            </w:r>
+          </w:p>
+        </w:tc>
+        <w:tc>
+          <w:tcPr>
+            <w:tcW w:w="3735" w:type="dxa"/>
+          </w:tcPr>
+          <w:p>
+            <w:pPr>
+              <w:rPr>
+                <w:sz w:val="40"/>
+              </w:rPr>
+            </w:pPr>
+            <w:r>
+              <w:rPr>
+                <w:sz w:val="40"/>
+              </w:rPr>
+              <w:t>192.168.0.2 /26</w:t>
+            </w:r>
+          </w:p>
+        </w:tc>
+      </w:tr>
+      <w:tr>
+        <w:trPr>
+          <w:trHeight w:val="1367"/>
+        </w:trPr>
+        <w:tc>
+          <w:tcPr>
+            <w:tcW w:w="3020" w:type="dxa"/>
+          </w:tcPr>
+          <w:p>
+            <w:pPr>
+              <w:rPr>
+                <w:sz w:val="40"/>
+              </w:rPr>
+            </w:pPr>
+            <w:r>
+              <w:rPr>
+                <w:sz w:val="40"/>
+              </w:rPr>
               <w:t>SW-R2-FL1</w:t>
             </w:r>
           </w:p>
@@ -495,11 +559,19 @@
                 <w:sz w:val="40"/>
               </w:rPr>
             </w:pPr>
-            <w:r>
-              <w:rPr>
-                <w:sz w:val="40"/>
-              </w:rPr>
-              <w:t>Internet</w:t>
+            <w:proofErr w:type="spellStart"/>
+            <w:r>
+              <w:rPr>
+                <w:sz w:val="40"/>
+              </w:rPr>
+              <w:t>Router</w:t>
+            </w:r>
+            <w:proofErr w:type="spellEnd"/>
+            <w:r>
+              <w:rPr>
+                <w:sz w:val="40"/>
+              </w:rPr>
+              <w:t xml:space="preserve"> IP</w:t>
             </w:r>
           </w:p>
           <w:p>
@@ -633,6 +705,7 @@
               <w:rPr>
                 <w:sz w:val="40"/>
               </w:rPr>
+              <w:lastRenderedPageBreak/>
               <w:t>PC1-R1-FL1 – PC7-R1-FL1</w:t>
             </w:r>
           </w:p>
@@ -682,7 +755,6 @@
               <w:rPr>
                 <w:sz w:val="40"/>
               </w:rPr>
-              <w:lastRenderedPageBreak/>
               <w:t>DHCP</w:t>
             </w:r>
           </w:p>
@@ -706,7 +778,6 @@
               <w:rPr>
                 <w:sz w:val="40"/>
               </w:rPr>
-              <w:lastRenderedPageBreak/>
               <w:t>PC1-R2-FL1 – PC9-R2-FL1</w:t>
             </w:r>
           </w:p>
@@ -1001,7 +1072,13 @@
               <w:rPr>
                 <w:sz w:val="40"/>
               </w:rPr>
-              <w:t>Gig0/1</w:t>
+              <w:t>FA</w:t>
+            </w:r>
+            <w:r>
+              <w:rPr>
+                <w:sz w:val="40"/>
+              </w:rPr>
+              <w:t>0/1</w:t>
             </w:r>
           </w:p>
         </w:tc>
@@ -1055,7 +1132,13 @@
               <w:rPr>
                 <w:sz w:val="40"/>
               </w:rPr>
-              <w:t>Gig0/0</w:t>
+              <w:t>FA</w:t>
+            </w:r>
+            <w:r>
+              <w:rPr>
+                <w:sz w:val="40"/>
+              </w:rPr>
+              <w:t>0/0</w:t>
             </w:r>
           </w:p>
         </w:tc>
@@ -1085,19 +1168,14 @@
         <w:tc>
           <w:tcPr>
             <w:tcW w:w="3020" w:type="dxa"/>
-          </w:tcPr>
-          <w:p>
-            <w:pPr>
-              <w:rPr>
-                <w:sz w:val="40"/>
-              </w:rPr>
-            </w:pPr>
-            <w:r>
-              <w:rPr>
-                <w:sz w:val="40"/>
-              </w:rPr>
-              <w:t>SW-R1-FL2</w:t>
-            </w:r>
+            <w:vMerge/>
+          </w:tcPr>
+          <w:p>
+            <w:pPr>
+              <w:rPr>
+                <w:sz w:val="40"/>
+              </w:rPr>
+            </w:pPr>
           </w:p>
         </w:tc>
         <w:tc>
@@ -1114,7 +1192,7 @@
               <w:rPr>
                 <w:sz w:val="40"/>
               </w:rPr>
-              <w:t>VLAN1</w:t>
+              <w:t>ETH0/1/0</w:t>
             </w:r>
           </w:p>
         </w:tc>
@@ -1132,7 +1210,19 @@
               <w:rPr>
                 <w:sz w:val="40"/>
               </w:rPr>
-              <w:t>192.168.1.2 /26</w:t>
+              <w:t>192.168.</w:t>
+            </w:r>
+            <w:r>
+              <w:rPr>
+                <w:sz w:val="40"/>
+              </w:rPr>
+              <w:t>1</w:t>
+            </w:r>
+            <w:r>
+              <w:rPr>
+                <w:sz w:val="40"/>
+              </w:rPr>
+              <w:t>.130 /25</w:t>
             </w:r>
           </w:p>
         </w:tc>
@@ -1155,6 +1245,65 @@
               <w:rPr>
                 <w:sz w:val="40"/>
               </w:rPr>
+              <w:t>SW-R1-FL2</w:t>
+            </w:r>
+          </w:p>
+        </w:tc>
+        <w:tc>
+          <w:tcPr>
+            <w:tcW w:w="3021" w:type="dxa"/>
+          </w:tcPr>
+          <w:p>
+            <w:pPr>
+              <w:rPr>
+                <w:sz w:val="40"/>
+              </w:rPr>
+            </w:pPr>
+            <w:r>
+              <w:rPr>
+                <w:sz w:val="40"/>
+              </w:rPr>
+              <w:t>VLAN1</w:t>
+            </w:r>
+          </w:p>
+        </w:tc>
+        <w:tc>
+          <w:tcPr>
+            <w:tcW w:w="3735" w:type="dxa"/>
+          </w:tcPr>
+          <w:p>
+            <w:pPr>
+              <w:rPr>
+                <w:sz w:val="40"/>
+              </w:rPr>
+            </w:pPr>
+            <w:r>
+              <w:rPr>
+                <w:sz w:val="40"/>
+              </w:rPr>
+              <w:t>192.168.1.2 /26</w:t>
+            </w:r>
+          </w:p>
+        </w:tc>
+      </w:tr>
+      <w:tr>
+        <w:trPr>
+          <w:trHeight w:val="1367"/>
+        </w:trPr>
+        <w:tc>
+          <w:tcPr>
+            <w:tcW w:w="3020" w:type="dxa"/>
+          </w:tcPr>
+          <w:p>
+            <w:pPr>
+              <w:rPr>
+                <w:sz w:val="40"/>
+              </w:rPr>
+            </w:pPr>
+            <w:r>
+              <w:rPr>
+                <w:sz w:val="40"/>
+              </w:rPr>
               <w:t>SW-R2-FL2</w:t>
             </w:r>
           </w:p>
@@ -1214,6 +1363,7 @@
               <w:rPr>
                 <w:sz w:val="40"/>
               </w:rPr>
+              <w:lastRenderedPageBreak/>
               <w:t>WR-FL2</w:t>
             </w:r>
           </w:p>
@@ -1229,11 +1379,19 @@
                 <w:sz w:val="40"/>
               </w:rPr>
             </w:pPr>
-            <w:r>
-              <w:rPr>
-                <w:sz w:val="40"/>
-              </w:rPr>
-              <w:t>Internet</w:t>
+            <w:proofErr w:type="spellStart"/>
+            <w:r>
+              <w:rPr>
+                <w:sz w:val="40"/>
+              </w:rPr>
+              <w:t>Router</w:t>
+            </w:r>
+            <w:proofErr w:type="spellEnd"/>
+            <w:r>
+              <w:rPr>
+                <w:sz w:val="40"/>
+              </w:rPr>
+              <w:t xml:space="preserve"> IP</w:t>
             </w:r>
           </w:p>
           <w:p>
@@ -1264,7 +1422,7 @@
               <mc:AlternateContent>
                 <mc:Choice Requires="wps">
                   <w:drawing>
-                    <wp:anchor distT="0" distB="0" distL="114300" distR="114300" simplePos="0" relativeHeight="251662336" behindDoc="0" locked="0" layoutInCell="1" allowOverlap="1">
+                    <wp:anchor distT="0" distB="0" distL="114300" distR="114300" simplePos="0" relativeHeight="251666432" behindDoc="0" locked="0" layoutInCell="1" allowOverlap="1" wp14:anchorId="125BC293" wp14:editId="6544339A">
                       <wp:simplePos x="0" y="0"/>
                       <wp:positionH relativeFrom="column">
                         <wp:posOffset>-50799</wp:posOffset>
@@ -1319,7 +1477,7 @@
                 </mc:Choice>
                 <mc:Fallback>
                   <w:pict>
-                    <v:line w14:anchorId="5E6C89CB" id="Egyenes összekötő 2" o:spid="_x0000_s1026" style="position:absolute;flip:y;z-index:251662336;visibility:visible;mso-wrap-style:square;mso-width-percent:0;mso-height-percent:0;mso-wrap-distance-left:9pt;mso-wrap-distance-top:0;mso-wrap-distance-right:9pt;mso-wrap-distance-bottom:0;mso-position-horizontal:absolute;mso-position-horizontal-relative:text;mso-position-vertical:absolute;mso-position-vertical-relative:text;mso-width-percent:0;mso-height-percent:0;mso-width-relative:margin;mso-height-relative:margin" from="-4pt,14.05pt" to="315.5pt,14.05pt" o:gfxdata="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" strokecolor="black [3200]" strokeweight=".5pt">
+                    <v:line w14:anchorId="48F92B2E" id="Egyenes összekötő 2" o:spid="_x0000_s1026" style="position:absolute;flip:y;z-index:251666432;visibility:visible;mso-wrap-style:square;mso-width-percent:0;mso-height-percent:0;mso-wrap-distance-left:9pt;mso-wrap-distance-top:0;mso-wrap-distance-right:9pt;mso-wrap-distance-bottom:0;mso-position-horizontal:absolute;mso-position-horizontal-relative:text;mso-position-vertical:absolute;mso-position-vertical-relative:text;mso-width-percent:0;mso-height-percent:0;mso-width-relative:margin;mso-height-relative:margin" from="-4pt,14.05pt" to="315.5pt,14.05pt" o:gfxdata="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" strokecolor="black [3200]" strokeweight=".5pt">
                       <v:stroke joinstyle="miter"/>
                     </v:line>
                   </w:pict>
@@ -1373,7 +1531,6 @@
               <w:rPr>
                 <w:sz w:val="40"/>
               </w:rPr>
-              <w:lastRenderedPageBreak/>
               <w:t>PC1-R1-FL2 - PC4-R1-FL2</w:t>
             </w:r>
           </w:p>
@@ -1688,7 +1845,13 @@
               <w:rPr>
                 <w:sz w:val="40"/>
               </w:rPr>
-              <w:t>Gig0/1</w:t>
+              <w:t>FA</w:t>
+            </w:r>
+            <w:r>
+              <w:rPr>
+                <w:sz w:val="40"/>
+              </w:rPr>
+              <w:t>0/1</w:t>
             </w:r>
           </w:p>
         </w:tc>
@@ -1748,7 +1911,13 @@
               <w:rPr>
                 <w:sz w:val="40"/>
               </w:rPr>
-              <w:t>Gig0/0</w:t>
+              <w:t>FA</w:t>
+            </w:r>
+            <w:r>
+              <w:rPr>
+                <w:sz w:val="40"/>
+              </w:rPr>
+              <w:t>0/0</w:t>
             </w:r>
           </w:p>
         </w:tc>
@@ -1784,25 +1953,14 @@
         <w:tc>
           <w:tcPr>
             <w:tcW w:w="3020" w:type="dxa"/>
-          </w:tcPr>
-          <w:p>
-            <w:pPr>
-              <w:rPr>
-                <w:sz w:val="40"/>
-              </w:rPr>
-            </w:pPr>
-            <w:r>
-              <w:rPr>
-                <w:sz w:val="40"/>
-              </w:rPr>
-              <w:t>SW-R</w:t>
-            </w:r>
-            <w:r>
-              <w:rPr>
-                <w:sz w:val="40"/>
-              </w:rPr>
-              <w:t>1-FL3</w:t>
-            </w:r>
+            <w:vMerge/>
+          </w:tcPr>
+          <w:p>
+            <w:pPr>
+              <w:rPr>
+                <w:sz w:val="40"/>
+              </w:rPr>
+            </w:pPr>
           </w:p>
         </w:tc>
         <w:tc>
@@ -1819,7 +1977,7 @@
               <w:rPr>
                 <w:sz w:val="40"/>
               </w:rPr>
-              <w:t>VLAN1</w:t>
+              <w:t>ETH0/1/0</w:t>
             </w:r>
           </w:p>
         </w:tc>
@@ -1837,13 +1995,19 @@
               <w:rPr>
                 <w:sz w:val="40"/>
               </w:rPr>
-              <w:t>192.168.2</w:t>
-            </w:r>
-            <w:r>
-              <w:rPr>
-                <w:sz w:val="40"/>
-              </w:rPr>
-              <w:t>.2 /26</w:t>
+              <w:t>192.168.</w:t>
+            </w:r>
+            <w:r>
+              <w:rPr>
+                <w:sz w:val="40"/>
+              </w:rPr>
+              <w:t>2</w:t>
+            </w:r>
+            <w:r>
+              <w:rPr>
+                <w:sz w:val="40"/>
+              </w:rPr>
+              <w:t>.130 /25</w:t>
             </w:r>
           </w:p>
         </w:tc>
@@ -1866,6 +2030,77 @@
               <w:rPr>
                 <w:sz w:val="40"/>
               </w:rPr>
+              <w:t>SW-R</w:t>
+            </w:r>
+            <w:r>
+              <w:rPr>
+                <w:sz w:val="40"/>
+              </w:rPr>
+              <w:t>1-FL3</w:t>
+            </w:r>
+          </w:p>
+        </w:tc>
+        <w:tc>
+          <w:tcPr>
+            <w:tcW w:w="3021" w:type="dxa"/>
+          </w:tcPr>
+          <w:p>
+            <w:pPr>
+              <w:rPr>
+                <w:sz w:val="40"/>
+              </w:rPr>
+            </w:pPr>
+            <w:r>
+              <w:rPr>
+                <w:sz w:val="40"/>
+              </w:rPr>
+              <w:t>VLAN1</w:t>
+            </w:r>
+          </w:p>
+        </w:tc>
+        <w:tc>
+          <w:tcPr>
+            <w:tcW w:w="3735" w:type="dxa"/>
+          </w:tcPr>
+          <w:p>
+            <w:pPr>
+              <w:rPr>
+                <w:sz w:val="40"/>
+              </w:rPr>
+            </w:pPr>
+            <w:r>
+              <w:rPr>
+                <w:sz w:val="40"/>
+              </w:rPr>
+              <w:t>192.168.2</w:t>
+            </w:r>
+            <w:r>
+              <w:rPr>
+                <w:sz w:val="40"/>
+              </w:rPr>
+              <w:t>.2 /26</w:t>
+            </w:r>
+          </w:p>
+        </w:tc>
+      </w:tr>
+      <w:tr>
+        <w:trPr>
+          <w:trHeight w:val="1367"/>
+        </w:trPr>
+        <w:tc>
+          <w:tcPr>
+            <w:tcW w:w="3020" w:type="dxa"/>
+          </w:tcPr>
+          <w:p>
+            <w:pPr>
+              <w:rPr>
+                <w:sz w:val="40"/>
+              </w:rPr>
+            </w:pPr>
+            <w:r>
+              <w:rPr>
+                <w:sz w:val="40"/>
+              </w:rPr>
               <w:t>SW-R2-FL3</w:t>
             </w:r>
           </w:p>
@@ -1946,11 +2181,19 @@
                 <w:sz w:val="40"/>
               </w:rPr>
             </w:pPr>
-            <w:r>
-              <w:rPr>
-                <w:sz w:val="40"/>
-              </w:rPr>
-              <w:t>Internet</w:t>
+            <w:proofErr w:type="spellStart"/>
+            <w:r>
+              <w:rPr>
+                <w:sz w:val="40"/>
+              </w:rPr>
+              <w:t>Router</w:t>
+            </w:r>
+            <w:proofErr w:type="spellEnd"/>
+            <w:r>
+              <w:rPr>
+                <w:sz w:val="40"/>
+              </w:rPr>
+              <w:t xml:space="preserve"> IP</w:t>
             </w:r>
           </w:p>
           <w:p>
@@ -1987,7 +2230,7 @@
               <mc:AlternateContent>
                 <mc:Choice Requires="wps">
                   <w:drawing>
-                    <wp:anchor distT="0" distB="0" distL="114300" distR="114300" simplePos="0" relativeHeight="251664384" behindDoc="0" locked="0" layoutInCell="1" allowOverlap="1" wp14:anchorId="7274BB3A" wp14:editId="033F9F61">
+                    <wp:anchor distT="0" distB="0" distL="114300" distR="114300" simplePos="0" relativeHeight="251668480" behindDoc="0" locked="0" layoutInCell="1" allowOverlap="1" wp14:anchorId="27F13509" wp14:editId="6B8C67BE">
                       <wp:simplePos x="0" y="0"/>
                       <wp:positionH relativeFrom="column">
                         <wp:posOffset>-50799</wp:posOffset>
@@ -2042,7 +2285,7 @@
                 </mc:Choice>
                 <mc:Fallback>
                   <w:pict>
-                    <v:line w14:anchorId="3AD2A1EA" id="Egyenes összekötő 3" o:spid="_x0000_s1026" style="position:absolute;flip:y;z-index:251664384;visibility:visible;mso-wrap-style:square;mso-width-percent:0;mso-height-percent:0;mso-wrap-distance-left:9pt;mso-wrap-distance-top:0;mso-wrap-distance-right:9pt;mso-wrap-distance-bottom:0;mso-position-horizontal:absolute;mso-position-horizontal-relative:text;mso-position-vertical:absolute;mso-position-vertical-relative:text;mso-width-percent:0;mso-height-percent:0;mso-width-relative:margin;mso-height-relative:margin" from="-4pt,14.05pt" to="315.5pt,14.05pt" o:gfxdata="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" strokecolor="black [3200]" strokeweight=".5pt">
+                    <v:line w14:anchorId="3297C050" id="Egyenes összekötő 3" o:spid="_x0000_s1026" style="position:absolute;flip:y;z-index:251668480;visibility:visible;mso-wrap-style:square;mso-width-percent:0;mso-height-percent:0;mso-wrap-distance-left:9pt;mso-wrap-distance-top:0;mso-wrap-distance-right:9pt;mso-wrap-distance-bottom:0;mso-position-horizontal:absolute;mso-position-horizontal-relative:text;mso-position-vertical:absolute;mso-position-vertical-relative:text;mso-width-percent:0;mso-height-percent:0;mso-width-relative:margin;mso-height-relative:margin" from="-4pt,14.05pt" to="315.5pt,14.05pt" o:gfxdata="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" strokecolor="black [3200]" strokeweight=".5pt">
                       <v:stroke joinstyle="miter"/>
                     </v:line>
                   </w:pict>
@@ -2102,6 +2345,7 @@
               <w:rPr>
                 <w:sz w:val="40"/>
               </w:rPr>
+              <w:lastRenderedPageBreak/>
               <w:t>PC1-R1-FL3</w:t>
             </w:r>
             <w:r>
@@ -2193,7 +2437,6 @@
               <w:rPr>
                 <w:sz w:val="40"/>
               </w:rPr>
-              <w:lastRenderedPageBreak/>
               <w:t>DHCP</w:t>
             </w:r>
           </w:p>
@@ -2217,7 +2460,6 @@
               <w:rPr>
                 <w:sz w:val="40"/>
               </w:rPr>
-              <w:lastRenderedPageBreak/>
               <w:t>SV_*-SR_FL3</w:t>
             </w:r>
           </w:p>
@@ -2359,6 +2601,67 @@
               <w:rPr>
                 <w:sz w:val="40"/>
               </w:rPr>
+              <w:t>Eszköz neve</w:t>
+            </w:r>
+          </w:p>
+        </w:tc>
+        <w:tc>
+          <w:tcPr>
+            <w:tcW w:w="3021" w:type="dxa"/>
+          </w:tcPr>
+          <w:p>
+            <w:pPr>
+              <w:rPr>
+                <w:sz w:val="40"/>
+              </w:rPr>
+            </w:pPr>
+            <w:r>
+              <w:rPr>
+                <w:sz w:val="40"/>
+              </w:rPr>
+              <w:t>Port</w:t>
+            </w:r>
+          </w:p>
+        </w:tc>
+        <w:tc>
+          <w:tcPr>
+            <w:tcW w:w="3735" w:type="dxa"/>
+          </w:tcPr>
+          <w:p>
+            <w:pPr>
+              <w:rPr>
+                <w:sz w:val="40"/>
+              </w:rPr>
+            </w:pPr>
+            <w:r>
+              <w:rPr>
+                <w:sz w:val="40"/>
+              </w:rPr>
+              <w:t>IP címe</w:t>
+            </w:r>
+          </w:p>
+        </w:tc>
+      </w:tr>
+      <w:tr>
+        <w:trPr>
+          <w:trHeight w:val="1367"/>
+        </w:trPr>
+        <w:tc>
+          <w:tcPr>
+            <w:tcW w:w="3020" w:type="dxa"/>
+          </w:tcPr>
+          <w:p>
+            <w:pPr>
+              <w:rPr>
+                <w:sz w:val="40"/>
+              </w:rPr>
+            </w:pPr>
+            <w:bookmarkStart w:id="0" w:name="_GoBack"/>
+            <w:bookmarkEnd w:id="0"/>
+            <w:r>
+              <w:rPr>
+                <w:sz w:val="40"/>
+              </w:rPr>
               <w:t>Internet</w:t>
             </w:r>
           </w:p>
@@ -2435,7 +2738,23 @@
           <w:sz w:val="36"/>
           <w:szCs w:val="56"/>
         </w:rPr>
-        <w:t xml:space="preserve"> wifi név: Wintedcorp_1emelet</w:t>
+        <w:t xml:space="preserve"> </w:t>
+      </w:r>
+      <w:proofErr w:type="spellStart"/>
+      <w:r>
+        <w:rPr>
+          <w:sz w:val="36"/>
+          <w:szCs w:val="56"/>
+        </w:rPr>
+        <w:t>wifi</w:t>
+      </w:r>
+      <w:proofErr w:type="spellEnd"/>
+      <w:r>
+        <w:rPr>
+          <w:sz w:val="36"/>
+          <w:szCs w:val="56"/>
+        </w:rPr>
+        <w:t xml:space="preserve"> név: Wintedcorp_1emelet</w:t>
       </w:r>
       <w:r>
         <w:rPr>
@@ -2457,22 +2776,23 @@
           <w:sz w:val="36"/>
           <w:szCs w:val="56"/>
         </w:rPr>
-        <w:t>WR – FL2 wifi név: Wintedcorp_2emelet jelszó: Bimbofloor2</w:t>
-      </w:r>
-    </w:p>
-    <w:p>
-      <w:pPr>
+        <w:t xml:space="preserve">WR – FL2 </w:t>
+      </w:r>
+      <w:proofErr w:type="spellStart"/>
+      <w:r>
         <w:rPr>
           <w:sz w:val="36"/>
           <w:szCs w:val="56"/>
         </w:rPr>
-      </w:pPr>
+        <w:t>wifi</w:t>
+      </w:r>
+      <w:proofErr w:type="spellEnd"/>
       <w:r>
         <w:rPr>
           <w:sz w:val="36"/>
           <w:szCs w:val="56"/>
         </w:rPr>
-        <w:t>WR – FL3 wifi név: Wintedcorp_3emelet jelszó: Bimbofloor3</w:t>
+        <w:t xml:space="preserve"> név: Wintedcorp_2emelet jelszó: Bimbofloor2</w:t>
       </w:r>
     </w:p>
     <w:p>
@@ -2482,6 +2802,38 @@
           <w:szCs w:val="56"/>
         </w:rPr>
       </w:pPr>
+      <w:r>
+        <w:rPr>
+          <w:sz w:val="36"/>
+          <w:szCs w:val="56"/>
+        </w:rPr>
+        <w:t xml:space="preserve">WR – FL3 </w:t>
+      </w:r>
+      <w:proofErr w:type="spellStart"/>
+      <w:r>
+        <w:rPr>
+          <w:sz w:val="36"/>
+          <w:szCs w:val="56"/>
+        </w:rPr>
+        <w:t>wifi</w:t>
+      </w:r>
+      <w:proofErr w:type="spellEnd"/>
+      <w:r>
+        <w:rPr>
+          <w:sz w:val="36"/>
+          <w:szCs w:val="56"/>
+        </w:rPr>
+        <w:t xml:space="preserve"> név: Wintedcorp_3emelet jelszó: Bimbofloor3</w:t>
+      </w:r>
+    </w:p>
+    <w:p>
+      <w:pPr>
+        <w:rPr>
+          <w:sz w:val="36"/>
+          <w:szCs w:val="56"/>
+        </w:rPr>
+      </w:pPr>
+      <w:proofErr w:type="spellStart"/>
       <w:r>
         <w:rPr>
           <w:sz w:val="36"/>
@@ -2489,13 +2841,23 @@
         </w:rPr>
         <w:t>Router</w:t>
       </w:r>
+      <w:proofErr w:type="spellEnd"/>
       <w:r>
         <w:rPr>
           <w:sz w:val="36"/>
           <w:szCs w:val="56"/>
         </w:rPr>
-        <w:t>, switch</w:t>
-      </w:r>
+        <w:t xml:space="preserve">, </w:t>
+      </w:r>
+      <w:proofErr w:type="spellStart"/>
+      <w:r>
+        <w:rPr>
+          <w:sz w:val="36"/>
+          <w:szCs w:val="56"/>
+        </w:rPr>
+        <w:t>switch</w:t>
+      </w:r>
+      <w:proofErr w:type="spellEnd"/>
       <w:r>
         <w:rPr>
           <w:sz w:val="36"/>
@@ -2516,7 +2878,23 @@
           <w:sz w:val="36"/>
           <w:szCs w:val="56"/>
         </w:rPr>
-        <w:t>SSH: felhasználónév: admin, jelszó: w1nt3d</w:t>
+        <w:t xml:space="preserve">SSH: felhasználónév: </w:t>
+      </w:r>
+      <w:proofErr w:type="spellStart"/>
+      <w:r>
+        <w:rPr>
+          <w:sz w:val="36"/>
+          <w:szCs w:val="56"/>
+        </w:rPr>
+        <w:t>admin</w:t>
+      </w:r>
+      <w:proofErr w:type="spellEnd"/>
+      <w:r>
+        <w:rPr>
+          <w:sz w:val="36"/>
+          <w:szCs w:val="56"/>
+        </w:rPr>
+        <w:t>, jelszó: w1nt3d</w:t>
       </w:r>
     </w:p>
     <w:p>
@@ -2541,8 +2919,6 @@
         </w:rPr>
         <w:t>PORTSECURITYT MAJD ÍRJAM BELE</w:t>
       </w:r>
-      <w:bookmarkStart w:id="0" w:name="_GoBack"/>
-      <w:bookmarkEnd w:id="0"/>
     </w:p>
     <w:sectPr>
       <w:footerReference w:type="default" r:id="rId8"/>
@@ -2610,7 +2986,7 @@
           <w:rPr>
             <w:noProof/>
           </w:rPr>
-          <w:t>4</w:t>
+          <w:t>7</w:t>
         </w:r>
         <w:r>
           <w:fldChar w:fldCharType="end"/>
@@ -3915,7 +4291,7 @@
 </file>
 
 <file path=customXml/itemProps1.xml><?xml version="1.0" encoding="utf-8"?>
-<ds:datastoreItem xmlns:ds="http://schemas.openxmlformats.org/officeDocument/2006/customXml" ds:itemID="{6B182CDE-D892-46DF-A509-D141829A698E}">
+<ds:datastoreItem xmlns:ds="http://schemas.openxmlformats.org/officeDocument/2006/customXml" ds:itemID="{E56579B8-A3D9-46AC-A363-8529896AA443}">
   <ds:schemaRefs>
     <ds:schemaRef ds:uri="http://schemas.openxmlformats.org/officeDocument/2006/bibliography"/>
   </ds:schemaRefs>

</xml_diff>